<commit_message>
Update Soham Naik - GroupEval.docx
</commit_message>
<xml_diff>
--- a/Group Evals/Soham Naik - GroupEval.docx
+++ b/Group Evals/Soham Naik - GroupEval.docx
@@ -221,7 +221,6 @@
         </w:rPr>
         <w:t>Rating scale</w:t>
       </w:r>
-      <w:proofErr w:type="gramStart"/>
       <w:r>
         <w:rPr>
           <w:rFonts w:ascii="Verdana" w:hAnsi="Verdana"/>
@@ -238,7 +237,6 @@
         </w:rPr>
         <w:t xml:space="preserve">  1</w:t>
       </w:r>
-      <w:proofErr w:type="gramEnd"/>
       <w:r>
         <w:rPr>
           <w:rFonts w:ascii="Verdana" w:hAnsi="Verdana"/>
@@ -1176,7 +1174,7 @@
                   <w:calcOnExit w:val="0"/>
                   <w:textInput>
                     <w:type w:val="number"/>
-                    <w:default w:val="4"/>
+                    <w:default w:val="5"/>
                     <w:maxLength w:val="1"/>
                     <w:format w:val="0"/>
                   </w:textInput>
@@ -1209,7 +1207,7 @@
                 <w:noProof/>
                 <w:sz w:val="20"/>
               </w:rPr>
-              <w:t>4</w:t>
+              <w:t>5</w:t>
             </w:r>
             <w:r>
               <w:rPr>
@@ -1625,7 +1623,7 @@
                   <w:calcOnExit w:val="0"/>
                   <w:textInput>
                     <w:type w:val="number"/>
-                    <w:default w:val="4"/>
+                    <w:default w:val="5"/>
                     <w:maxLength w:val="1"/>
                     <w:format w:val="0"/>
                   </w:textInput>
@@ -1658,7 +1656,7 @@
                 <w:noProof/>
                 <w:sz w:val="20"/>
               </w:rPr>
-              <w:t>4</w:t>
+              <w:t>5</w:t>
             </w:r>
             <w:r>
               <w:rPr>
@@ -1693,7 +1691,7 @@
                   <w:calcOnExit w:val="0"/>
                   <w:textInput>
                     <w:type w:val="number"/>
-                    <w:default w:val="4"/>
+                    <w:default w:val="5"/>
                     <w:maxLength w:val="1"/>
                     <w:format w:val="0"/>
                   </w:textInput>
@@ -1726,7 +1724,7 @@
                 <w:noProof/>
                 <w:sz w:val="20"/>
               </w:rPr>
-              <w:t>4</w:t>
+              <w:t>5</w:t>
             </w:r>
             <w:r>
               <w:rPr>
@@ -1993,7 +1991,7 @@
                   <w:calcOnExit w:val="0"/>
                   <w:textInput>
                     <w:type w:val="number"/>
-                    <w:default w:val="4"/>
+                    <w:default w:val="5"/>
                     <w:maxLength w:val="1"/>
                     <w:format w:val="0"/>
                   </w:textInput>
@@ -2026,7 +2024,7 @@
                 <w:noProof/>
                 <w:sz w:val="20"/>
               </w:rPr>
-              <w:t>4</w:t>
+              <w:t>5</w:t>
             </w:r>
             <w:r>
               <w:rPr>
@@ -2061,7 +2059,7 @@
                   <w:calcOnExit w:val="0"/>
                   <w:textInput>
                     <w:type w:val="number"/>
-                    <w:default w:val="4"/>
+                    <w:default w:val="5"/>
                     <w:maxLength w:val="1"/>
                     <w:format w:val="0"/>
                   </w:textInput>
@@ -2094,7 +2092,7 @@
                 <w:noProof/>
                 <w:sz w:val="20"/>
               </w:rPr>
-              <w:t>4</w:t>
+              <w:t>5</w:t>
             </w:r>
             <w:r>
               <w:rPr>
@@ -2129,7 +2127,7 @@
                   <w:calcOnExit w:val="0"/>
                   <w:textInput>
                     <w:type w:val="number"/>
-                    <w:default w:val="4"/>
+                    <w:default w:val="5"/>
                     <w:maxLength w:val="1"/>
                     <w:format w:val="0"/>
                   </w:textInput>
@@ -2162,7 +2160,7 @@
                 <w:noProof/>
                 <w:sz w:val="20"/>
               </w:rPr>
-              <w:t>4</w:t>
+              <w:t>5</w:t>
             </w:r>
             <w:r>
               <w:rPr>
@@ -2859,7 +2857,7 @@
                   <w:calcOnExit w:val="0"/>
                   <w:textInput>
                     <w:type w:val="number"/>
-                    <w:default w:val="4"/>
+                    <w:default w:val="5"/>
                     <w:maxLength w:val="1"/>
                     <w:format w:val="0"/>
                   </w:textInput>
@@ -2892,7 +2890,7 @@
                 <w:noProof/>
                 <w:sz w:val="20"/>
               </w:rPr>
-              <w:t>4</w:t>
+              <w:t>5</w:t>
             </w:r>
             <w:r>
               <w:rPr>
@@ -2927,7 +2925,7 @@
                   <w:calcOnExit w:val="0"/>
                   <w:textInput>
                     <w:type w:val="number"/>
-                    <w:default w:val="4"/>
+                    <w:default w:val="5"/>
                     <w:maxLength w:val="1"/>
                     <w:format w:val="0"/>
                   </w:textInput>
@@ -2960,7 +2958,7 @@
                 <w:noProof/>
                 <w:sz w:val="20"/>
               </w:rPr>
-              <w:t>4</w:t>
+              <w:t>5</w:t>
             </w:r>
             <w:r>
               <w:rPr>
@@ -2995,7 +2993,7 @@
                   <w:calcOnExit w:val="0"/>
                   <w:textInput>
                     <w:type w:val="number"/>
-                    <w:default w:val="4"/>
+                    <w:default w:val="5"/>
                     <w:maxLength w:val="1"/>
                     <w:format w:val="0"/>
                   </w:textInput>
@@ -3028,7 +3026,7 @@
                 <w:noProof/>
                 <w:sz w:val="20"/>
               </w:rPr>
-              <w:t>4</w:t>
+              <w:t>5</w:t>
             </w:r>
             <w:r>
               <w:rPr>
@@ -3292,7 +3290,7 @@
                   <w:calcOnExit w:val="0"/>
                   <w:textInput>
                     <w:type w:val="number"/>
-                    <w:default w:val="4"/>
+                    <w:default w:val="5"/>
                     <w:maxLength w:val="1"/>
                     <w:format w:val="0"/>
                   </w:textInput>
@@ -3325,7 +3323,7 @@
                 <w:noProof/>
                 <w:sz w:val="20"/>
               </w:rPr>
-              <w:t>4</w:t>
+              <w:t>5</w:t>
             </w:r>
             <w:r>
               <w:rPr>
@@ -3360,7 +3358,7 @@
                   <w:calcOnExit w:val="0"/>
                   <w:textInput>
                     <w:type w:val="number"/>
-                    <w:default w:val="4"/>
+                    <w:default w:val="5"/>
                     <w:maxLength w:val="1"/>
                     <w:format w:val="0"/>
                   </w:textInput>
@@ -3393,7 +3391,7 @@
                 <w:noProof/>
                 <w:sz w:val="20"/>
               </w:rPr>
-              <w:t>4</w:t>
+              <w:t>5</w:t>
             </w:r>
             <w:r>
               <w:rPr>
@@ -3428,7 +3426,7 @@
                   <w:calcOnExit w:val="0"/>
                   <w:textInput>
                     <w:type w:val="number"/>
-                    <w:default w:val="3"/>
+                    <w:default w:val="5"/>
                     <w:maxLength w:val="1"/>
                     <w:format w:val="0"/>
                   </w:textInput>
@@ -3461,7 +3459,7 @@
                 <w:noProof/>
                 <w:sz w:val="20"/>
               </w:rPr>
-              <w:t>3</w:t>
+              <w:t>5</w:t>
             </w:r>
             <w:r>
               <w:rPr>
@@ -3776,7 +3774,7 @@
                   <w:calcOnExit w:val="0"/>
                   <w:textInput>
                     <w:type w:val="number"/>
-                    <w:default w:val="27"/>
+                    <w:default w:val="30"/>
                     <w:maxLength w:val="2"/>
                     <w:format w:val="0"/>
                   </w:textInput>
@@ -3813,7 +3811,7 @@
                 <w:noProof/>
                 <w:sz w:val="20"/>
               </w:rPr>
-              <w:t>27</w:t>
+              <w:t>30</w:t>
             </w:r>
             <w:r>
               <w:rPr>
@@ -3851,7 +3849,7 @@
                   <w:calcOnExit w:val="0"/>
                   <w:textInput>
                     <w:type w:val="number"/>
-                    <w:default w:val="25"/>
+                    <w:default w:val="30"/>
                     <w:maxLength w:val="2"/>
                     <w:format w:val="0"/>
                   </w:textInput>
@@ -3888,7 +3886,7 @@
                 <w:noProof/>
                 <w:sz w:val="20"/>
               </w:rPr>
-              <w:t>25</w:t>
+              <w:t>30</w:t>
             </w:r>
             <w:r>
               <w:rPr>
@@ -3926,7 +3924,7 @@
                   <w:calcOnExit w:val="0"/>
                   <w:textInput>
                     <w:type w:val="number"/>
-                    <w:default w:val="25"/>
+                    <w:default w:val="30"/>
                     <w:maxLength w:val="2"/>
                     <w:format w:val="0"/>
                   </w:textInput>
@@ -3963,7 +3961,7 @@
                 <w:noProof/>
                 <w:sz w:val="20"/>
               </w:rPr>
-              <w:t>25</w:t>
+              <w:t>30</w:t>
             </w:r>
             <w:r>
               <w:rPr>
@@ -4403,6 +4401,33 @@
           <w:sz w:val="20"/>
         </w:rPr>
       </w:pPr>
+      <w:r>
+        <w:rPr>
+          <w:rFonts w:ascii="Verdana" w:hAnsi="Verdana"/>
+          <w:b w:val="0"/>
+          <w:kern w:val="0"/>
+          <w:sz w:val="20"/>
+        </w:rPr>
+        <w:t>Great team, easy to work with, easy communication</w:t>
+      </w:r>
+      <w:r>
+        <w:rPr>
+          <w:rFonts w:ascii="Verdana" w:hAnsi="Verdana"/>
+          <w:b w:val="0"/>
+          <w:kern w:val="0"/>
+          <w:sz w:val="20"/>
+        </w:rPr>
+        <w:t xml:space="preserve"> &amp; planning</w:t>
+      </w:r>
+      <w:r>
+        <w:rPr>
+          <w:rFonts w:ascii="Verdana" w:hAnsi="Verdana"/>
+          <w:b w:val="0"/>
+          <w:kern w:val="0"/>
+          <w:sz w:val="20"/>
+        </w:rPr>
+        <w:t>!</w:t>
+      </w:r>
     </w:p>
     <w:p>
       <w:pPr>
@@ -4482,23 +4507,7 @@
           <w:rFonts w:ascii="Verdana" w:hAnsi="Verdana"/>
           <w:sz w:val="20"/>
         </w:rPr>
-        <w:t xml:space="preserve">lan.  </w:t>
-      </w:r>
-      <w:proofErr w:type="gramStart"/>
-      <w:r>
-        <w:rPr>
-          <w:rFonts w:ascii="Verdana" w:hAnsi="Verdana"/>
-          <w:sz w:val="20"/>
-        </w:rPr>
-        <w:t>Pays</w:t>
-      </w:r>
-      <w:proofErr w:type="gramEnd"/>
-      <w:r>
-        <w:rPr>
-          <w:rFonts w:ascii="Verdana" w:hAnsi="Verdana"/>
-          <w:sz w:val="20"/>
-        </w:rPr>
-        <w:t xml:space="preserve"> attention to detail, </w:t>
+        <w:t xml:space="preserve">lan.  Pays attention to detail, </w:t>
       </w:r>
       <w:r>
         <w:rPr>
@@ -4564,62 +4573,14 @@
           <w:rFonts w:ascii="Verdana" w:hAnsi="Verdana"/>
           <w:sz w:val="20"/>
         </w:rPr>
-        <w:t xml:space="preserve">Solves problems independently using logic and sound judgment. Work is technically sound.  Has mastered an </w:t>
-      </w:r>
-      <w:proofErr w:type="gramStart"/>
-      <w:r>
-        <w:rPr>
-          <w:rFonts w:ascii="Verdana" w:hAnsi="Verdana"/>
-          <w:sz w:val="20"/>
-        </w:rPr>
-        <w:t>area of</w:t>
-      </w:r>
-      <w:proofErr w:type="gramEnd"/>
-      <w:r>
-        <w:rPr>
-          <w:rFonts w:ascii="Verdana" w:hAnsi="Verdana"/>
-          <w:sz w:val="20"/>
-        </w:rPr>
-        <w:t xml:space="preserve"> technical expertise (either before or during the project</w:t>
-      </w:r>
-      <w:proofErr w:type="gramStart"/>
-      <w:r>
-        <w:rPr>
-          <w:rFonts w:ascii="Verdana" w:hAnsi="Verdana"/>
-          <w:sz w:val="20"/>
-        </w:rPr>
-        <w:t>), and</w:t>
-      </w:r>
-      <w:proofErr w:type="gramEnd"/>
-      <w:r>
-        <w:rPr>
-          <w:rFonts w:ascii="Verdana" w:hAnsi="Verdana"/>
-          <w:sz w:val="20"/>
-        </w:rPr>
-        <w:t xml:space="preserve"> contributes it to the project.</w:t>
-      </w:r>
-      <w:r>
-        <w:rPr>
-          <w:rFonts w:ascii="Verdana" w:hAnsi="Verdana"/>
-          <w:sz w:val="20"/>
-        </w:rPr>
-        <w:t xml:space="preserve"> </w:t>
-      </w:r>
-      <w:proofErr w:type="gramStart"/>
-      <w:r>
-        <w:rPr>
-          <w:rFonts w:ascii="Verdana" w:hAnsi="Verdana"/>
-          <w:sz w:val="20"/>
-        </w:rPr>
-        <w:t>Is able to</w:t>
-      </w:r>
-      <w:proofErr w:type="gramEnd"/>
-      <w:r>
-        <w:rPr>
-          <w:rFonts w:ascii="Verdana" w:hAnsi="Verdana"/>
-          <w:sz w:val="20"/>
-        </w:rPr>
-        <w:t xml:space="preserve"> apply techniques learned from Bren courses and elsewhere to specific problems.</w:t>
+        <w:t>Solves problems independently using logic and sound judgment. Work is technically sound.  Has mastered an area of technical expertise (either before or during the project), and contributes it to the project.</w:t>
+      </w:r>
+      <w:r>
+        <w:rPr>
+          <w:rFonts w:ascii="Verdana" w:hAnsi="Verdana"/>
+          <w:sz w:val="20"/>
+        </w:rPr>
+        <w:t xml:space="preserve"> Is able to apply techniques learned from Bren courses and elsewhere to specific problems.</w:t>
       </w:r>
     </w:p>
     <w:p>
@@ -4666,71 +4627,7 @@
           <w:rFonts w:ascii="Verdana" w:hAnsi="Verdana"/>
           <w:sz w:val="20"/>
         </w:rPr>
-        <w:t xml:space="preserve">Treats others with respect.  </w:t>
-      </w:r>
-      <w:proofErr w:type="gramStart"/>
-      <w:r>
-        <w:rPr>
-          <w:rFonts w:ascii="Verdana" w:hAnsi="Verdana"/>
-          <w:sz w:val="20"/>
-        </w:rPr>
-        <w:t>Develops</w:t>
-      </w:r>
-      <w:proofErr w:type="gramEnd"/>
-      <w:r>
-        <w:rPr>
-          <w:rFonts w:ascii="Verdana" w:hAnsi="Verdana"/>
-          <w:sz w:val="20"/>
-        </w:rPr>
-        <w:t xml:space="preserve"> cooperative relationships.  Recognizes others’ contributions and offers appreciation and support.  Approaches coworkers, the project and problems with a positive outlook.  Works to reduce difficulties.  </w:t>
-      </w:r>
-      <w:proofErr w:type="gramStart"/>
-      <w:r>
-        <w:rPr>
-          <w:rFonts w:ascii="Verdana" w:hAnsi="Verdana"/>
-          <w:sz w:val="20"/>
-        </w:rPr>
-        <w:t>Interacts</w:t>
-      </w:r>
-      <w:proofErr w:type="gramEnd"/>
-      <w:r>
-        <w:rPr>
-          <w:rFonts w:ascii="Verdana" w:hAnsi="Verdana"/>
-          <w:sz w:val="20"/>
-        </w:rPr>
-        <w:t xml:space="preserve"> with others in a relaxed manner.  </w:t>
-      </w:r>
-      <w:proofErr w:type="gramStart"/>
-      <w:r>
-        <w:rPr>
-          <w:rFonts w:ascii="Verdana" w:hAnsi="Verdana"/>
-          <w:sz w:val="20"/>
-        </w:rPr>
-        <w:t>Is</w:t>
-      </w:r>
-      <w:proofErr w:type="gramEnd"/>
-      <w:r>
-        <w:rPr>
-          <w:rFonts w:ascii="Verdana" w:hAnsi="Verdana"/>
-          <w:sz w:val="20"/>
-        </w:rPr>
-        <w:t xml:space="preserve"> approachable and accessible.  Promotes group goals over own interests.  </w:t>
-      </w:r>
-      <w:proofErr w:type="gramStart"/>
-      <w:r>
-        <w:rPr>
-          <w:rFonts w:ascii="Verdana" w:hAnsi="Verdana"/>
-          <w:sz w:val="20"/>
-        </w:rPr>
-        <w:t>Gives</w:t>
-      </w:r>
-      <w:proofErr w:type="gramEnd"/>
-      <w:r>
-        <w:rPr>
-          <w:rFonts w:ascii="Verdana" w:hAnsi="Verdana"/>
-          <w:sz w:val="20"/>
-        </w:rPr>
-        <w:t xml:space="preserve"> credit freely to others.  Fulfills commitments and meets group objectives.  Strengthens others’ contributions by freely sharing knowledge, experience, and expertise.  Inspires and motivates others to perform better and to meet goals through enthusiasm and example.</w:t>
+        <w:t>Treats others with respect.  Develops cooperative relationships.  Recognizes others’ contributions and offers appreciation and support.  Approaches coworkers, the project and problems with a positive outlook.  Works to reduce difficulties.  Interacts with others in a relaxed manner.  Is approachable and accessible.  Promotes group goals over own interests.  Gives credit freely to others.  Fulfills commitments and meets group objectives.  Strengthens others’ contributions by freely sharing knowledge, experience, and expertise.  Inspires and motivates others to perform better and to meet goals through enthusiasm and example.</w:t>
       </w:r>
     </w:p>
     <w:p>
@@ -4782,39 +4679,7 @@
           <w:rFonts w:ascii="Verdana" w:hAnsi="Verdana"/>
           <w:sz w:val="20"/>
         </w:rPr>
-        <w:t xml:space="preserve">Constantly seeks new challenges or new ways of looking at a problem.  Willing to take </w:t>
-      </w:r>
-      <w:proofErr w:type="gramStart"/>
-      <w:r>
-        <w:rPr>
-          <w:rFonts w:ascii="Verdana" w:hAnsi="Verdana"/>
-          <w:sz w:val="20"/>
-        </w:rPr>
-        <w:t>responsibilities</w:t>
-      </w:r>
-      <w:proofErr w:type="gramEnd"/>
-      <w:r>
-        <w:rPr>
-          <w:rFonts w:ascii="Verdana" w:hAnsi="Verdana"/>
-          <w:sz w:val="20"/>
-        </w:rPr>
-        <w:t xml:space="preserve">, and to gain experience outside of his/her field of expertise.  </w:t>
-      </w:r>
-      <w:proofErr w:type="gramStart"/>
-      <w:r>
-        <w:rPr>
-          <w:rFonts w:ascii="Verdana" w:hAnsi="Verdana"/>
-          <w:sz w:val="20"/>
-        </w:rPr>
-        <w:t>Looks</w:t>
-      </w:r>
-      <w:proofErr w:type="gramEnd"/>
-      <w:r>
-        <w:rPr>
-          <w:rFonts w:ascii="Verdana" w:hAnsi="Verdana"/>
-          <w:sz w:val="20"/>
-        </w:rPr>
-        <w:t xml:space="preserve"> for new resources, ideas, and approaches.  </w:t>
+        <w:t xml:space="preserve">Constantly seeks new challenges or new ways of looking at a problem.  Willing to take responsibilities, and to gain experience outside of his/her field of expertise.  Looks for new resources, ideas, and approaches.  </w:t>
       </w:r>
       <w:r>
         <w:rPr>
@@ -4822,23 +4687,7 @@
           <w:sz w:val="20"/>
         </w:rPr>
         <w:lastRenderedPageBreak/>
-        <w:t xml:space="preserve">Follows through on ideas.  Anticipates needs and problems.  Independently </w:t>
-      </w:r>
-      <w:proofErr w:type="gramStart"/>
-      <w:r>
-        <w:rPr>
-          <w:rFonts w:ascii="Verdana" w:hAnsi="Verdana"/>
-          <w:sz w:val="20"/>
-        </w:rPr>
-        <w:t>looks</w:t>
-      </w:r>
-      <w:proofErr w:type="gramEnd"/>
-      <w:r>
-        <w:rPr>
-          <w:rFonts w:ascii="Verdana" w:hAnsi="Verdana"/>
-          <w:sz w:val="20"/>
-        </w:rPr>
-        <w:t xml:space="preserve"> for solutions.  Able to make independent decisions when appropriate and necessary.  Doesn’t need step-by-step supervision.  Exhibits common sense.</w:t>
+        <w:t>Follows through on ideas.  Anticipates needs and problems.  Independently looks for solutions.  Able to make independent decisions when appropriate and necessary.  Doesn’t need step-by-step supervision.  Exhibits common sense.</w:t>
       </w:r>
     </w:p>
     <w:p>
@@ -4891,55 +4740,7 @@
           <w:rFonts w:ascii="Verdana" w:hAnsi="Verdana"/>
           <w:sz w:val="20"/>
         </w:rPr>
-        <w:t xml:space="preserve">Expresses ideas clearly and effectively both verbally and in writing.  Written products are concise, comprehensible, and grammatically correct.  Maintains regular contact with colleagues and with external resource people.  </w:t>
-      </w:r>
-      <w:proofErr w:type="gramStart"/>
-      <w:r>
-        <w:rPr>
-          <w:rFonts w:ascii="Verdana" w:hAnsi="Verdana"/>
-          <w:sz w:val="20"/>
-        </w:rPr>
-        <w:t>Listens</w:t>
-      </w:r>
-      <w:proofErr w:type="gramEnd"/>
-      <w:r>
-        <w:rPr>
-          <w:rFonts w:ascii="Verdana" w:hAnsi="Verdana"/>
-          <w:sz w:val="20"/>
-        </w:rPr>
-        <w:t xml:space="preserve"> to </w:t>
-      </w:r>
-      <w:proofErr w:type="gramStart"/>
-      <w:r>
-        <w:rPr>
-          <w:rFonts w:ascii="Verdana" w:hAnsi="Verdana"/>
-          <w:sz w:val="20"/>
-        </w:rPr>
-        <w:t>others,</w:t>
-      </w:r>
-      <w:proofErr w:type="gramEnd"/>
-      <w:r>
-        <w:rPr>
-          <w:rFonts w:ascii="Verdana" w:hAnsi="Verdana"/>
-          <w:sz w:val="20"/>
-        </w:rPr>
-        <w:t xml:space="preserve"> is receptive to suggestions and criticisms.  Solicits and responds to comments, ideas and other feedback.  </w:t>
-      </w:r>
-      <w:proofErr w:type="gramStart"/>
-      <w:r>
-        <w:rPr>
-          <w:rFonts w:ascii="Verdana" w:hAnsi="Verdana"/>
-          <w:sz w:val="20"/>
-        </w:rPr>
-        <w:t>Invests</w:t>
-      </w:r>
-      <w:proofErr w:type="gramEnd"/>
-      <w:r>
-        <w:rPr>
-          <w:rFonts w:ascii="Verdana" w:hAnsi="Verdana"/>
-          <w:sz w:val="20"/>
-        </w:rPr>
-        <w:t xml:space="preserve"> time and thought in honest and insightful feedback to colleagues.</w:t>
+        <w:t>Expresses ideas clearly and effectively both verbally and in writing.  Written products are concise, comprehensible, and grammatically correct.  Maintains regular contact with colleagues and with external resource people.  Listens to others, is receptive to suggestions and criticisms.  Solicits and responds to comments, ideas and other feedback.  Invests time and thought in honest and insightful feedback to colleagues.</w:t>
       </w:r>
     </w:p>
     <w:p>

</xml_diff>